<commit_message>
Versión final para presentación - Negritas y Reinicio corregido
</commit_message>
<xml_diff>
--- a/templates/error_lectura.docx
+++ b/templates/error_lectura.docx
@@ -671,7 +671,6 @@
         </w:rPr>
         <w:t>(</w:t>
       </w:r>
-      <w:proofErr w:type="spellStart"/>
       <w:r>
         <w:rPr>
           <w:rFonts w:ascii="Arial" w:hAnsi="Arial" w:cs="Arial"/>
@@ -679,9 +678,8 @@
           <w:szCs w:val="20"/>
           <w:highlight w:val="yellow"/>
         </w:rPr>
-        <w:t>Ej</w:t>
-      </w:r>
-      <w:proofErr w:type="spellEnd"/>
+        <w:t xml:space="preserve">Ej: nuestra </w:t>
+      </w:r>
       <w:r>
         <w:rPr>
           <w:rFonts w:ascii="Arial" w:hAnsi="Arial" w:cs="Arial"/>
@@ -689,7 +687,7 @@
           <w:szCs w:val="20"/>
           <w:highlight w:val="yellow"/>
         </w:rPr>
-        <w:t xml:space="preserve">: nuestra </w:t>
+        <w:t>O</w:t>
       </w:r>
       <w:r>
         <w:rPr>
@@ -698,7 +696,7 @@
           <w:szCs w:val="20"/>
           <w:highlight w:val="yellow"/>
         </w:rPr>
-        <w:t>O</w:t>
+        <w:t xml:space="preserve">ficina </w:t>
       </w:r>
       <w:r>
         <w:rPr>
@@ -707,7 +705,7 @@
           <w:szCs w:val="20"/>
           <w:highlight w:val="yellow"/>
         </w:rPr>
-        <w:t xml:space="preserve">ficina </w:t>
+        <w:t>C</w:t>
       </w:r>
       <w:r>
         <w:rPr>
@@ -716,7 +714,7 @@
           <w:szCs w:val="20"/>
           <w:highlight w:val="yellow"/>
         </w:rPr>
-        <w:t>C</w:t>
+        <w:t>omercial</w:t>
       </w:r>
       <w:r>
         <w:rPr>
@@ -725,7 +723,7 @@
           <w:szCs w:val="20"/>
           <w:highlight w:val="yellow"/>
         </w:rPr>
-        <w:t>omercial</w:t>
+        <w:t xml:space="preserve"> </w:t>
       </w:r>
       <w:r>
         <w:rPr>
@@ -734,6 +732,15 @@
           <w:szCs w:val="20"/>
           <w:highlight w:val="yellow"/>
         </w:rPr>
+        <w:t>/</w:t>
+      </w:r>
+      <w:r>
+        <w:rPr>
+          <w:rFonts w:ascii="Arial" w:hAnsi="Arial" w:cs="Arial"/>
+          <w:sz w:val="20"/>
+          <w:szCs w:val="20"/>
+          <w:highlight w:val="yellow"/>
+        </w:rPr>
         <w:t xml:space="preserve"> </w:t>
       </w:r>
       <w:r>
@@ -743,6 +750,42 @@
           <w:szCs w:val="20"/>
           <w:highlight w:val="yellow"/>
         </w:rPr>
+        <w:t>Whats</w:t>
+      </w:r>
+      <w:r>
+        <w:rPr>
+          <w:rFonts w:ascii="Arial" w:hAnsi="Arial" w:cs="Arial"/>
+          <w:sz w:val="20"/>
+          <w:szCs w:val="20"/>
+          <w:highlight w:val="yellow"/>
+        </w:rPr>
+        <w:t>A</w:t>
+      </w:r>
+      <w:r>
+        <w:rPr>
+          <w:rFonts w:ascii="Arial" w:hAnsi="Arial" w:cs="Arial"/>
+          <w:sz w:val="20"/>
+          <w:szCs w:val="20"/>
+          <w:highlight w:val="yellow"/>
+        </w:rPr>
+        <w:t>pp</w:t>
+      </w:r>
+      <w:r>
+        <w:rPr>
+          <w:rFonts w:ascii="Arial" w:hAnsi="Arial" w:cs="Arial"/>
+          <w:sz w:val="20"/>
+          <w:szCs w:val="20"/>
+          <w:highlight w:val="yellow"/>
+        </w:rPr>
+        <w:t xml:space="preserve"> </w:t>
+      </w:r>
+      <w:r>
+        <w:rPr>
+          <w:rFonts w:ascii="Arial" w:hAnsi="Arial" w:cs="Arial"/>
+          <w:sz w:val="20"/>
+          <w:szCs w:val="20"/>
+          <w:highlight w:val="yellow"/>
+        </w:rPr>
         <w:t>/</w:t>
       </w:r>
       <w:r>
@@ -761,7 +804,7 @@
           <w:szCs w:val="20"/>
           <w:highlight w:val="yellow"/>
         </w:rPr>
-        <w:t>Whats</w:t>
+        <w:t>App</w:t>
       </w:r>
       <w:r>
         <w:rPr>
@@ -770,7 +813,7 @@
           <w:szCs w:val="20"/>
           <w:highlight w:val="yellow"/>
         </w:rPr>
-        <w:t>A</w:t>
+        <w:t xml:space="preserve"> </w:t>
       </w:r>
       <w:r>
         <w:rPr>
@@ -779,7 +822,7 @@
           <w:szCs w:val="20"/>
           <w:highlight w:val="yellow"/>
         </w:rPr>
-        <w:t>pp</w:t>
+        <w:t xml:space="preserve">CGE </w:t>
       </w:r>
       <w:r>
         <w:rPr>
@@ -788,6 +831,15 @@
           <w:szCs w:val="20"/>
           <w:highlight w:val="yellow"/>
         </w:rPr>
+        <w:t>1Click</w:t>
+      </w:r>
+      <w:r>
+        <w:rPr>
+          <w:rFonts w:ascii="Arial" w:hAnsi="Arial" w:cs="Arial"/>
+          <w:sz w:val="20"/>
+          <w:szCs w:val="20"/>
+          <w:highlight w:val="yellow"/>
+        </w:rPr>
         <w:t xml:space="preserve"> </w:t>
       </w:r>
       <w:r>
@@ -806,90 +858,7 @@
           <w:szCs w:val="20"/>
           <w:highlight w:val="yellow"/>
         </w:rPr>
-        <w:t xml:space="preserve"> </w:t>
-      </w:r>
-      <w:r>
-        <w:rPr>
-          <w:rFonts w:ascii="Arial" w:hAnsi="Arial" w:cs="Arial"/>
-          <w:sz w:val="20"/>
-          <w:szCs w:val="20"/>
-          <w:highlight w:val="yellow"/>
-        </w:rPr>
-        <w:t>App</w:t>
-      </w:r>
-      <w:r>
-        <w:rPr>
-          <w:rFonts w:ascii="Arial" w:hAnsi="Arial" w:cs="Arial"/>
-          <w:sz w:val="20"/>
-          <w:szCs w:val="20"/>
-          <w:highlight w:val="yellow"/>
-        </w:rPr>
-        <w:t xml:space="preserve"> </w:t>
-      </w:r>
-      <w:r>
-        <w:rPr>
-          <w:rFonts w:ascii="Arial" w:hAnsi="Arial" w:cs="Arial"/>
-          <w:sz w:val="20"/>
-          <w:szCs w:val="20"/>
-          <w:highlight w:val="yellow"/>
-        </w:rPr>
-        <w:t xml:space="preserve">CGE </w:t>
-      </w:r>
-      <w:r>
-        <w:rPr>
-          <w:rFonts w:ascii="Arial" w:hAnsi="Arial" w:cs="Arial"/>
-          <w:sz w:val="20"/>
-          <w:szCs w:val="20"/>
-          <w:highlight w:val="yellow"/>
-        </w:rPr>
-        <w:t>1Click</w:t>
-      </w:r>
-      <w:r>
-        <w:rPr>
-          <w:rFonts w:ascii="Arial" w:hAnsi="Arial" w:cs="Arial"/>
-          <w:sz w:val="20"/>
-          <w:szCs w:val="20"/>
-          <w:highlight w:val="yellow"/>
-        </w:rPr>
-        <w:t xml:space="preserve"> </w:t>
-      </w:r>
-      <w:r>
-        <w:rPr>
-          <w:rFonts w:ascii="Arial" w:hAnsi="Arial" w:cs="Arial"/>
-          <w:sz w:val="20"/>
-          <w:szCs w:val="20"/>
-          <w:highlight w:val="yellow"/>
-        </w:rPr>
-        <w:t>/</w:t>
-      </w:r>
-      <w:r>
-        <w:rPr>
-          <w:rFonts w:ascii="Arial" w:hAnsi="Arial" w:cs="Arial"/>
-          <w:sz w:val="20"/>
-          <w:szCs w:val="20"/>
-          <w:highlight w:val="yellow"/>
-        </w:rPr>
-        <w:t xml:space="preserve"> </w:t>
-      </w:r>
-      <w:proofErr w:type="gramStart"/>
-      <w:r>
-        <w:rPr>
-          <w:rFonts w:ascii="Arial" w:hAnsi="Arial" w:cs="Arial"/>
-          <w:sz w:val="20"/>
-          <w:szCs w:val="20"/>
-          <w:highlight w:val="yellow"/>
-        </w:rPr>
-        <w:t>Call Center</w:t>
-      </w:r>
-      <w:proofErr w:type="gramEnd"/>
-      <w:r>
-        <w:rPr>
-          <w:rFonts w:ascii="Arial" w:hAnsi="Arial" w:cs="Arial"/>
-          <w:sz w:val="20"/>
-          <w:szCs w:val="20"/>
-          <w:highlight w:val="yellow"/>
-        </w:rPr>
-        <w:t xml:space="preserve"> </w:t>
+        <w:t xml:space="preserve"> Call Center </w:t>
       </w:r>
       <w:r>
         <w:rPr>
@@ -1527,6 +1496,14 @@
           <w:szCs w:val="20"/>
         </w:rPr>
         <w:t>]</w:t>
+      </w:r>
+      <w:r>
+        <w:rPr>
+          <w:rFonts w:ascii="Arial" w:hAnsi="Arial" w:cs="Arial"/>
+          <w:sz w:val="20"/>
+          <w:szCs w:val="20"/>
+        </w:rPr>
+        <w:t>.</w:t>
       </w:r>
     </w:p>
     <w:p>
@@ -2329,23 +2306,13 @@
           <w:szCs w:val="20"/>
         </w:rPr>
       </w:pPr>
-      <w:proofErr w:type="gramStart"/>
-      <w:r>
-        <w:rPr>
-          <w:rFonts w:ascii="Arial" w:hAnsi="Arial" w:cs="Arial"/>
-          <w:sz w:val="20"/>
-          <w:szCs w:val="20"/>
-        </w:rPr>
-        <w:t>Call Center</w:t>
-      </w:r>
-      <w:proofErr w:type="gramEnd"/>
-      <w:r>
-        <w:rPr>
-          <w:rFonts w:ascii="Arial" w:hAnsi="Arial" w:cs="Arial"/>
-          <w:sz w:val="20"/>
-          <w:szCs w:val="20"/>
-        </w:rPr>
-        <w:t>: 800 800 767</w:t>
+      <w:r>
+        <w:rPr>
+          <w:rFonts w:ascii="Arial" w:hAnsi="Arial" w:cs="Arial"/>
+          <w:sz w:val="20"/>
+          <w:szCs w:val="20"/>
+        </w:rPr>
+        <w:t>Call Center: 800 800 767</w:t>
       </w:r>
     </w:p>
     <w:p>
@@ -7469,6 +7436,16 @@
 </file>
 
 <file path=customXml/item1.xml><?xml version="1.0" encoding="utf-8"?>
+<p:properties xmlns:p="http://schemas.microsoft.com/office/2006/metadata/properties" xmlns:xsi="http://www.w3.org/2001/XMLSchema-instance" xmlns:pc="http://schemas.microsoft.com/office/infopath/2007/PartnerControls">
+  <documentManagement/>
+</p:properties>
+</file>
+
+<file path=customXml/item2.xml><?xml version="1.0" encoding="utf-8"?>
+<b:Sources xmlns:b="http://schemas.openxmlformats.org/officeDocument/2006/bibliography" xmlns="http://schemas.openxmlformats.org/officeDocument/2006/bibliography" SelectedStyle="\APA.XSL" StyleName="APA"/>
+</file>
+
+<file path=customXml/item3.xml><?xml version="1.0" encoding="utf-8"?>
 <ct:contentTypeSchema xmlns:ct="http://schemas.microsoft.com/office/2006/metadata/contentType" xmlns:ma="http://schemas.microsoft.com/office/2006/metadata/properties/metaAttributes" ct:_="" ma:_="" ma:contentTypeName="Documento" ma:contentTypeID="0x010100CB42A0BCE7660442BC5339B8A63239B2" ma:contentTypeVersion="4" ma:contentTypeDescription="Crear nuevo documento." ma:contentTypeScope="" ma:versionID="52feebcc9927a31d775da35c7f46feab">
   <xsd:schema xmlns:xsd="http://www.w3.org/2001/XMLSchema" xmlns:xs="http://www.w3.org/2001/XMLSchema" xmlns:p="http://schemas.microsoft.com/office/2006/metadata/properties" xmlns:ns2="af5c027b-0f6e-48c8-b667-a096c94c103b" targetNamespace="http://schemas.microsoft.com/office/2006/metadata/properties" ma:root="true" ma:fieldsID="e883702205974ed310b27c7ec6da70cb" ns2:_="">
     <xsd:import namespace="af5c027b-0f6e-48c8-b667-a096c94c103b"/>
@@ -7612,7 +7589,7 @@
 </ct:contentTypeSchema>
 </file>
 
-<file path=customXml/item2.xml><?xml version="1.0" encoding="utf-8"?>
+<file path=customXml/item4.xml><?xml version="1.0" encoding="utf-8"?>
 <?mso-contentType ?>
 <FormTemplates xmlns="http://schemas.microsoft.com/sharepoint/v3/contenttype/forms">
   <Display>DocumentLibraryForm</Display>
@@ -7621,17 +7598,24 @@
 </FormTemplates>
 </file>
 
-<file path=customXml/item3.xml><?xml version="1.0" encoding="utf-8"?>
-<p:properties xmlns:p="http://schemas.microsoft.com/office/2006/metadata/properties" xmlns:xsi="http://www.w3.org/2001/XMLSchema-instance" xmlns:pc="http://schemas.microsoft.com/office/infopath/2007/PartnerControls">
-  <documentManagement/>
-</p:properties>
+<file path=customXml/itemProps1.xml><?xml version="1.0" encoding="utf-8"?>
+<ds:datastoreItem xmlns:ds="http://schemas.openxmlformats.org/officeDocument/2006/customXml" ds:itemID="{5683B5AB-D269-4F31-975C-0B1B92F28BDE}">
+  <ds:schemaRefs>
+    <ds:schemaRef ds:uri="http://schemas.microsoft.com/office/2006/metadata/properties"/>
+    <ds:schemaRef ds:uri="http://schemas.microsoft.com/office/infopath/2007/PartnerControls"/>
+  </ds:schemaRefs>
+</ds:datastoreItem>
 </file>
 
-<file path=customXml/item4.xml><?xml version="1.0" encoding="utf-8"?>
-<b:Sources xmlns:b="http://schemas.openxmlformats.org/officeDocument/2006/bibliography" xmlns="http://schemas.openxmlformats.org/officeDocument/2006/bibliography" SelectedStyle="\APA.XSL" StyleName="APA"/>
+<file path=customXml/itemProps2.xml><?xml version="1.0" encoding="utf-8"?>
+<ds:datastoreItem xmlns:ds="http://schemas.openxmlformats.org/officeDocument/2006/customXml" ds:itemID="{67BCABEC-37DB-4FFC-AEFE-4963D8B749CE}">
+  <ds:schemaRefs>
+    <ds:schemaRef ds:uri="http://schemas.openxmlformats.org/officeDocument/2006/bibliography"/>
+  </ds:schemaRefs>
+</ds:datastoreItem>
 </file>
 
-<file path=customXml/itemProps1.xml><?xml version="1.0" encoding="utf-8"?>
+<file path=customXml/itemProps3.xml><?xml version="1.0" encoding="utf-8"?>
 <ds:datastoreItem xmlns:ds="http://schemas.openxmlformats.org/officeDocument/2006/customXml" ds:itemID="{AD9003BA-D0B1-4E96-A78B-297F64C21726}">
   <ds:schemaRefs>
     <ds:schemaRef ds:uri="http://schemas.microsoft.com/office/2006/metadata/contentType"/>
@@ -7649,27 +7633,10 @@
 </ds:datastoreItem>
 </file>
 
-<file path=customXml/itemProps2.xml><?xml version="1.0" encoding="utf-8"?>
+<file path=customXml/itemProps4.xml><?xml version="1.0" encoding="utf-8"?>
 <ds:datastoreItem xmlns:ds="http://schemas.openxmlformats.org/officeDocument/2006/customXml" ds:itemID="{C3DA7B02-9E4D-47FB-91E6-C32D15DC7B30}">
   <ds:schemaRefs>
     <ds:schemaRef ds:uri="http://schemas.microsoft.com/sharepoint/v3/contenttype/forms"/>
   </ds:schemaRefs>
 </ds:datastoreItem>
-</file>
-
-<file path=customXml/itemProps3.xml><?xml version="1.0" encoding="utf-8"?>
-<ds:datastoreItem xmlns:ds="http://schemas.openxmlformats.org/officeDocument/2006/customXml" ds:itemID="{5683B5AB-D269-4F31-975C-0B1B92F28BDE}">
-  <ds:schemaRefs>
-    <ds:schemaRef ds:uri="http://schemas.microsoft.com/office/2006/metadata/properties"/>
-    <ds:schemaRef ds:uri="http://schemas.microsoft.com/office/infopath/2007/PartnerControls"/>
-  </ds:schemaRefs>
-</ds:datastoreItem>
-</file>
-
-<file path=customXml/itemProps4.xml><?xml version="1.0" encoding="utf-8"?>
-<ds:datastoreItem xmlns:ds="http://schemas.openxmlformats.org/officeDocument/2006/customXml" ds:itemID="{67BCABEC-37DB-4FFC-AEFE-4963D8B749CE}">
-  <ds:schemaRefs>
-    <ds:schemaRef ds:uri="http://schemas.openxmlformats.org/officeDocument/2006/bibliography"/>
-  </ds:schemaRefs>
-</ds:datastoreItem>
 </file>
</xml_diff>

<commit_message>
✨ Version final producción - Sistema completo
</commit_message>
<xml_diff>
--- a/templates/error_lectura.docx
+++ b/templates/error_lectura.docx
@@ -1256,7 +1256,7 @@
       <w:pPr>
         <w:numPr>
           <w:ilvl w:val="0"/>
-          <w:numId w:val="20"/>
+          <w:numId w:val="28"/>
         </w:numPr>
         <w:jc w:val="both"/>
         <w:rPr>
@@ -1348,7 +1348,7 @@
       <w:pPr>
         <w:numPr>
           <w:ilvl w:val="0"/>
-          <w:numId w:val="20"/>
+          <w:numId w:val="28"/>
         </w:numPr>
         <w:jc w:val="both"/>
         <w:rPr>
@@ -1396,7 +1396,23 @@
           <w:sz w:val="20"/>
           <w:szCs w:val="20"/>
         </w:rPr>
-        <w:t xml:space="preserve">, hemos creado una nueva </w:t>
+        <w:t>, hemos creado</w:t>
+      </w:r>
+      <w:r>
+        <w:rPr>
+          <w:rFonts w:ascii="Arial" w:hAnsi="Arial" w:cs="Arial"/>
+          <w:sz w:val="20"/>
+          <w:szCs w:val="20"/>
+        </w:rPr>
+        <w:t xml:space="preserve"> </w:t>
+      </w:r>
+      <w:r>
+        <w:rPr>
+          <w:rFonts w:ascii="Arial" w:hAnsi="Arial" w:cs="Arial"/>
+          <w:sz w:val="20"/>
+          <w:szCs w:val="20"/>
+        </w:rPr>
+        <w:t xml:space="preserve">una nueva </w:t>
       </w:r>
       <w:r>
         <w:rPr>
@@ -1429,7 +1445,23 @@
           <w:sz w:val="20"/>
           <w:szCs w:val="20"/>
         </w:rPr>
-        <w:t xml:space="preserve"> con los datos de consumo que </w:t>
+        <w:t xml:space="preserve"> </w:t>
+      </w:r>
+      <w:r>
+        <w:rPr>
+          <w:rFonts w:ascii="Arial" w:hAnsi="Arial" w:cs="Arial"/>
+          <w:sz w:val="20"/>
+          <w:szCs w:val="20"/>
+        </w:rPr>
+        <w:t xml:space="preserve">N° [XXXXXX] </w:t>
+      </w:r>
+      <w:r>
+        <w:rPr>
+          <w:rFonts w:ascii="Arial" w:hAnsi="Arial" w:cs="Arial"/>
+          <w:sz w:val="20"/>
+          <w:szCs w:val="20"/>
+        </w:rPr>
+        <w:t xml:space="preserve">con los datos de consumo que </w:t>
       </w:r>
       <w:r>
         <w:rPr>
@@ -1520,7 +1552,7 @@
       <w:pPr>
         <w:numPr>
           <w:ilvl w:val="0"/>
-          <w:numId w:val="20"/>
+          <w:numId w:val="28"/>
         </w:numPr>
         <w:jc w:val="both"/>
         <w:rPr>
@@ -1587,7 +1619,7 @@
       <w:pPr>
         <w:numPr>
           <w:ilvl w:val="0"/>
-          <w:numId w:val="20"/>
+          <w:numId w:val="28"/>
         </w:numPr>
         <w:jc w:val="both"/>
         <w:rPr>
@@ -1681,9 +1713,10 @@
     </w:p>
     <w:p>
       <w:pPr>
+        <w:pStyle w:val="Prrafodelista"/>
         <w:numPr>
           <w:ilvl w:val="0"/>
-          <w:numId w:val="20"/>
+          <w:numId w:val="28"/>
         </w:numPr>
         <w:jc w:val="both"/>
         <w:rPr>
@@ -1692,69 +1725,14 @@
           <w:szCs w:val="20"/>
         </w:rPr>
       </w:pPr>
-      <w:r>
-        <w:rPr>
-          <w:rFonts w:ascii="Arial" w:hAnsi="Arial" w:cs="Arial"/>
-          <w:sz w:val="20"/>
-          <w:szCs w:val="20"/>
-        </w:rPr>
-        <w:t>A</w:t>
-      </w:r>
-      <w:r>
-        <w:rPr>
-          <w:rFonts w:ascii="Arial" w:hAnsi="Arial" w:cs="Arial"/>
-          <w:sz w:val="20"/>
-          <w:szCs w:val="20"/>
-        </w:rPr>
-        <w:t>l final</w:t>
-      </w:r>
-      <w:r>
-        <w:rPr>
-          <w:rFonts w:ascii="Arial" w:hAnsi="Arial" w:cs="Arial"/>
-          <w:sz w:val="20"/>
-          <w:szCs w:val="20"/>
-        </w:rPr>
-        <w:t xml:space="preserve"> </w:t>
-      </w:r>
-      <w:r>
-        <w:rPr>
-          <w:rFonts w:ascii="Arial" w:hAnsi="Arial" w:cs="Arial"/>
-          <w:sz w:val="20"/>
-          <w:szCs w:val="20"/>
-        </w:rPr>
-        <w:t>de</w:t>
-      </w:r>
-      <w:r>
-        <w:rPr>
-          <w:rFonts w:ascii="Arial" w:hAnsi="Arial" w:cs="Arial"/>
-          <w:sz w:val="20"/>
-          <w:szCs w:val="20"/>
-        </w:rPr>
-        <w:t xml:space="preserve"> esta</w:t>
-      </w:r>
-      <w:r>
-        <w:rPr>
-          <w:rFonts w:ascii="Arial" w:hAnsi="Arial" w:cs="Arial"/>
-          <w:sz w:val="20"/>
-          <w:szCs w:val="20"/>
-        </w:rPr>
-        <w:t xml:space="preserve"> carta</w:t>
-      </w:r>
-      <w:r>
-        <w:rPr>
-          <w:rFonts w:ascii="Arial" w:hAnsi="Arial" w:cs="Arial"/>
-          <w:sz w:val="20"/>
-          <w:szCs w:val="20"/>
-        </w:rPr>
-        <w:t>,</w:t>
-      </w:r>
-      <w:r>
-        <w:rPr>
-          <w:rFonts w:ascii="Arial" w:hAnsi="Arial" w:cs="Arial"/>
-          <w:sz w:val="20"/>
-          <w:szCs w:val="20"/>
-        </w:rPr>
-        <w:t xml:space="preserve"> en la sección </w:t>
+      <w:bookmarkStart w:id="3" w:name="_Hlk216856666"/>
+      <w:r>
+        <w:rPr>
+          <w:rFonts w:ascii="Arial" w:hAnsi="Arial" w:cs="Arial"/>
+          <w:sz w:val="20"/>
+          <w:szCs w:val="20"/>
+        </w:rPr>
+        <w:t xml:space="preserve">Adjuntamos última boleta en la sección </w:t>
       </w:r>
       <w:r>
         <w:rPr>
@@ -1772,32 +1750,9 @@
           <w:sz w:val="20"/>
           <w:szCs w:val="20"/>
         </w:rPr>
-        <w:t>, encuentra el historial de pagos y consumos</w:t>
-      </w:r>
-      <w:r>
-        <w:rPr>
-          <w:rFonts w:ascii="Arial" w:hAnsi="Arial" w:cs="Arial"/>
-          <w:sz w:val="20"/>
-          <w:szCs w:val="20"/>
-        </w:rPr>
-        <w:t xml:space="preserve"> de los últimos </w:t>
-      </w:r>
-      <w:r>
-        <w:rPr>
-          <w:rFonts w:ascii="Arial" w:hAnsi="Arial" w:cs="Arial"/>
-          <w:sz w:val="20"/>
-          <w:szCs w:val="20"/>
-        </w:rPr>
-        <w:t>24</w:t>
-      </w:r>
-      <w:r>
-        <w:rPr>
-          <w:rFonts w:ascii="Arial" w:hAnsi="Arial" w:cs="Arial"/>
-          <w:sz w:val="20"/>
-          <w:szCs w:val="20"/>
-        </w:rPr>
-        <w:t xml:space="preserve"> meses.</w:t>
-      </w:r>
+        <w:t>.</w:t>
+      </w:r>
+      <w:bookmarkEnd w:id="3"/>
     </w:p>
     <w:p>
       <w:pPr>
@@ -2853,140 +2808,16 @@
           <w:sz w:val="20"/>
         </w:rPr>
       </w:pPr>
-      <w:r>
-        <w:rPr>
-          <w:rFonts w:ascii="Arial" w:hAnsi="Arial" w:cs="Arial"/>
-          <w:sz w:val="20"/>
-        </w:rPr>
-        <w:t>En caso de que esta respuesta no sea de su conformidad</w:t>
-      </w:r>
-      <w:r>
-        <w:rPr>
-          <w:rFonts w:ascii="Arial" w:hAnsi="Arial" w:cs="Arial"/>
-          <w:sz w:val="20"/>
-        </w:rPr>
-        <w:t xml:space="preserve"> o </w:t>
-      </w:r>
-      <w:r>
-        <w:rPr>
-          <w:rFonts w:ascii="Arial" w:hAnsi="Arial" w:cs="Arial"/>
-          <w:sz w:val="20"/>
-        </w:rPr>
-        <w:t>no le haya sido entregada dentro del plazo de 30 días desde la fecha de ingreso de su reclamo</w:t>
-      </w:r>
-      <w:r>
-        <w:rPr>
-          <w:rFonts w:ascii="Arial" w:hAnsi="Arial" w:cs="Arial"/>
-          <w:sz w:val="20"/>
-        </w:rPr>
-        <w:t xml:space="preserve">, </w:t>
-      </w:r>
-      <w:r>
-        <w:rPr>
-          <w:rFonts w:ascii="Arial" w:hAnsi="Arial" w:cs="Arial"/>
-          <w:sz w:val="20"/>
-        </w:rPr>
-        <w:t xml:space="preserve">usted tiene </w:t>
-      </w:r>
-      <w:r>
-        <w:rPr>
-          <w:rFonts w:ascii="Arial" w:hAnsi="Arial" w:cs="Arial"/>
-          <w:sz w:val="20"/>
-        </w:rPr>
-        <w:t>derecho a realizar el</w:t>
-      </w:r>
-      <w:r>
-        <w:rPr>
-          <w:rFonts w:ascii="Arial" w:hAnsi="Arial" w:cs="Arial"/>
-          <w:sz w:val="20"/>
-        </w:rPr>
-        <w:t xml:space="preserve"> reclamo</w:t>
-      </w:r>
-      <w:r>
-        <w:rPr>
-          <w:rFonts w:ascii="Arial" w:hAnsi="Arial" w:cs="Arial"/>
-          <w:sz w:val="20"/>
-        </w:rPr>
-        <w:t xml:space="preserve"> ante la Superintendencia de Electricidad</w:t>
-      </w:r>
-      <w:r>
-        <w:rPr>
-          <w:rFonts w:ascii="Arial" w:hAnsi="Arial" w:cs="Arial"/>
-          <w:sz w:val="20"/>
-        </w:rPr>
-        <w:t xml:space="preserve"> y Combustibles, SEC, a través de www.sec.cl o en las oficinas de las Direcciones Regionales de este Organismo Fiscalizador. Debe adjuntar</w:t>
-      </w:r>
-      <w:r>
-        <w:rPr>
-          <w:rFonts w:ascii="Arial" w:hAnsi="Arial" w:cs="Arial"/>
-          <w:sz w:val="20"/>
-        </w:rPr>
-        <w:t xml:space="preserve"> </w:t>
-      </w:r>
-      <w:r>
-        <w:rPr>
-          <w:rFonts w:ascii="Arial" w:hAnsi="Arial" w:cs="Arial"/>
-          <w:sz w:val="20"/>
-        </w:rPr>
-        <w:t>el número de reclamo</w:t>
-      </w:r>
-      <w:r>
-        <w:rPr>
-          <w:rFonts w:ascii="Arial" w:hAnsi="Arial" w:cs="Arial"/>
-          <w:sz w:val="20"/>
-        </w:rPr>
-        <w:t xml:space="preserve"> indicado en esta carta. </w:t>
-      </w:r>
-      <w:r>
-        <w:rPr>
-          <w:rFonts w:ascii="Arial" w:hAnsi="Arial" w:cs="Arial"/>
-          <w:sz w:val="20"/>
-        </w:rPr>
-        <w:t xml:space="preserve">Para más información </w:t>
-      </w:r>
-      <w:r>
-        <w:rPr>
-          <w:rFonts w:ascii="Arial" w:hAnsi="Arial" w:cs="Arial"/>
-          <w:sz w:val="20"/>
-        </w:rPr>
-        <w:t xml:space="preserve">puede contactar a la SEC a través de la línea </w:t>
-      </w:r>
-      <w:r>
-        <w:rPr>
-          <w:rFonts w:ascii="Arial" w:hAnsi="Arial" w:cs="Arial"/>
-          <w:sz w:val="20"/>
-        </w:rPr>
-        <w:t>6000 231360</w:t>
-      </w:r>
-      <w:r>
-        <w:rPr>
-          <w:rFonts w:ascii="Arial" w:hAnsi="Arial" w:cs="Arial"/>
-          <w:sz w:val="20"/>
-        </w:rPr>
-        <w:t xml:space="preserve"> y</w:t>
-      </w:r>
-      <w:r>
-        <w:rPr>
-          <w:rFonts w:ascii="Arial" w:hAnsi="Arial" w:cs="Arial"/>
-          <w:sz w:val="20"/>
-        </w:rPr>
-        <w:t xml:space="preserve"> al </w:t>
-      </w:r>
-      <w:r>
-        <w:rPr>
-          <w:rFonts w:ascii="Arial" w:hAnsi="Arial" w:cs="Arial"/>
-          <w:sz w:val="20"/>
-        </w:rPr>
-        <w:t>(2) 2428 5520</w:t>
-      </w:r>
-      <w:r>
-        <w:rPr>
-          <w:rFonts w:ascii="Arial" w:hAnsi="Arial" w:cs="Arial"/>
-          <w:sz w:val="20"/>
-        </w:rPr>
-        <w:t xml:space="preserve"> desde celulares.</w:t>
-      </w:r>
-    </w:p>
+      <w:bookmarkStart w:id="4" w:name="_Hlk216856699"/>
+      <w:r>
+        <w:rPr>
+          <w:rFonts w:ascii="Arial" w:hAnsi="Arial" w:cs="Arial"/>
+          <w:sz w:val="20"/>
+        </w:rPr>
+        <w:t>En caso de que esta respuesta no sea de su conformidad o no le haya sido entregada dentro del plazo de 30 días desde la fecha de ingreso de su reclamo, usted tiene derecho a realizar el reclamo ante la Superintendencia de Electricidad y Combustibles, SEC, a través de www.sec.cl o en las oficinas de las Direcciones Regionales de este Organismo Fiscalizador. Debe adjuntar el número de reclamo indicado en esta carta. Para más información puede contactar a la SEC a través de la línea 6000 231 360 y al 2 24285520 desde celulares.</w:t>
+      </w:r>
+    </w:p>
+    <w:bookmarkEnd w:id="4"/>
     <w:p>
       <w:pPr>
         <w:jc w:val="both"/>
@@ -3071,38 +2902,14 @@
         </w:rPr>
         <w:t>Anexos</w:t>
       </w:r>
-    </w:p>
-    <w:p>
-      <w:pPr>
-        <w:jc w:val="both"/>
+      <w:r>
         <w:rPr>
           <w:rFonts w:ascii="Arial" w:hAnsi="Arial" w:cs="Arial"/>
           <w:b/>
           <w:bCs/>
           <w:sz w:val="20"/>
         </w:rPr>
-      </w:pPr>
-    </w:p>
-    <w:p>
-      <w:pPr>
-        <w:numPr>
-          <w:ilvl w:val="0"/>
-          <w:numId w:val="26"/>
-        </w:numPr>
-        <w:jc w:val="both"/>
-        <w:rPr>
-          <w:rFonts w:ascii="Arial" w:hAnsi="Arial" w:cs="Arial"/>
-          <w:sz w:val="20"/>
-          <w:szCs w:val="20"/>
-        </w:rPr>
-      </w:pPr>
-      <w:r>
-        <w:rPr>
-          <w:rFonts w:ascii="Arial" w:hAnsi="Arial" w:cs="Arial"/>
-          <w:sz w:val="20"/>
-          <w:szCs w:val="20"/>
-        </w:rPr>
-        <w:t>Registro de los consumos con el estado de pago de los últimos 24 meses.</w:t>
+        <w:t>:</w:t>
       </w:r>
     </w:p>
     <w:p>
@@ -3132,73 +2939,24 @@
         <w:jc w:val="both"/>
         <w:rPr>
           <w:rFonts w:ascii="Arial" w:hAnsi="Arial" w:cs="Arial"/>
-          <w:sz w:val="20"/>
-        </w:rPr>
-      </w:pPr>
-      <w:bookmarkStart w:id="3" w:name="_Hlk203730966"/>
-      <w:r>
-        <w:rPr>
-          <w:rFonts w:ascii="Arial" w:hAnsi="Arial" w:cs="Arial"/>
           <w:b/>
           <w:bCs/>
-          <w:noProof/>
-          <w:sz w:val="20"/>
-          <w:lang w:val="es-CO"/>
-        </w:rPr>
-        <w:drawing>
-          <wp:inline distT="0" distB="0" distL="0" distR="0" wp14:anchorId="62ED0744" wp14:editId="2AA722B3">
-            <wp:extent cx="5934075" cy="3352800"/>
-            <wp:effectExtent l="0" t="0" r="0" b="0"/>
-            <wp:docPr id="2" name="Imagen 1"/>
-            <wp:cNvGraphicFramePr>
-              <a:graphicFrameLocks xmlns:a="http://schemas.openxmlformats.org/drawingml/2006/main" noChangeAspect="1"/>
-            </wp:cNvGraphicFramePr>
-            <a:graphic xmlns:a="http://schemas.openxmlformats.org/drawingml/2006/main">
-              <a:graphicData uri="http://schemas.openxmlformats.org/drawingml/2006/picture">
-                <pic:pic xmlns:pic="http://schemas.openxmlformats.org/drawingml/2006/picture">
-                  <pic:nvPicPr>
-                    <pic:cNvPr id="0" name="Picture 2"/>
-                    <pic:cNvPicPr>
-                      <a:picLocks noChangeAspect="1" noChangeArrowheads="1"/>
-                    </pic:cNvPicPr>
-                  </pic:nvPicPr>
-                  <pic:blipFill>
-                    <a:blip r:embed="rId14">
-                      <a:extLst>
-                        <a:ext uri="{28A0092B-C50C-407E-A947-70E740481C1C}">
-                          <a14:useLocalDpi xmlns:a14="http://schemas.microsoft.com/office/drawing/2010/main" val="0"/>
-                        </a:ext>
-                      </a:extLst>
-                    </a:blip>
-                    <a:srcRect/>
-                    <a:stretch>
-                      <a:fillRect/>
-                    </a:stretch>
-                  </pic:blipFill>
-                  <pic:spPr bwMode="auto">
-                    <a:xfrm>
-                      <a:off x="0" y="0"/>
-                      <a:ext cx="5934075" cy="3352800"/>
-                    </a:xfrm>
-                    <a:prstGeom prst="rect">
-                      <a:avLst/>
-                    </a:prstGeom>
-                    <a:noFill/>
-                    <a:ln>
-                      <a:noFill/>
-                    </a:ln>
-                  </pic:spPr>
-                </pic:pic>
-              </a:graphicData>
-            </a:graphic>
-          </wp:inline>
-        </w:drawing>
-      </w:r>
-      <w:bookmarkEnd w:id="3"/>
+          <w:sz w:val="20"/>
+        </w:rPr>
+      </w:pPr>
+    </w:p>
+    <w:p>
+      <w:pPr>
+        <w:jc w:val="both"/>
+        <w:rPr>
+          <w:rFonts w:ascii="Arial" w:hAnsi="Arial" w:cs="Arial"/>
+          <w:sz w:val="20"/>
+        </w:rPr>
+      </w:pPr>
     </w:p>
     <w:sectPr>
-      <w:headerReference w:type="default" r:id="rId15"/>
-      <w:footerReference w:type="default" r:id="rId16"/>
+      <w:headerReference w:type="default" r:id="rId14"/>
+      <w:footerReference w:type="default" r:id="rId15"/>
       <w:pgSz w:w="12240" w:h="15840" w:code="1"/>
       <w:pgMar w:top="709" w:right="1418" w:bottom="284" w:left="1418" w:header="709" w:footer="709" w:gutter="0"/>
       <w:cols w:space="708"/>
@@ -3932,6 +3690,119 @@
     </w:lvl>
   </w:abstractNum>
   <w:abstractNum w:abstractNumId="4" w15:restartNumberingAfterBreak="0">
+    <w:nsid w:val="18854956"/>
+    <w:multiLevelType w:val="hybridMultilevel"/>
+    <w:tmpl w:val="7932097A"/>
+    <w:lvl w:ilvl="0" w:tplc="340A000D">
+      <w:start w:val="1"/>
+      <w:numFmt w:val="bullet"/>
+      <w:lvlText w:val=""/>
+      <w:lvlJc w:val="left"/>
+      <w:pPr>
+        <w:ind w:left="720" w:hanging="360"/>
+      </w:pPr>
+      <w:rPr>
+        <w:rFonts w:ascii="Wingdings" w:hAnsi="Wingdings" w:hint="default"/>
+      </w:rPr>
+    </w:lvl>
+    <w:lvl w:ilvl="1" w:tplc="340A0003" w:tentative="1">
+      <w:start w:val="1"/>
+      <w:numFmt w:val="bullet"/>
+      <w:lvlText w:val="o"/>
+      <w:lvlJc w:val="left"/>
+      <w:pPr>
+        <w:ind w:left="1440" w:hanging="360"/>
+      </w:pPr>
+      <w:rPr>
+        <w:rFonts w:ascii="Courier New" w:hAnsi="Courier New" w:cs="Courier New" w:hint="default"/>
+      </w:rPr>
+    </w:lvl>
+    <w:lvl w:ilvl="2" w:tplc="340A0005" w:tentative="1">
+      <w:start w:val="1"/>
+      <w:numFmt w:val="bullet"/>
+      <w:lvlText w:val=""/>
+      <w:lvlJc w:val="left"/>
+      <w:pPr>
+        <w:ind w:left="2160" w:hanging="360"/>
+      </w:pPr>
+      <w:rPr>
+        <w:rFonts w:ascii="Wingdings" w:hAnsi="Wingdings" w:hint="default"/>
+      </w:rPr>
+    </w:lvl>
+    <w:lvl w:ilvl="3" w:tplc="340A0001" w:tentative="1">
+      <w:start w:val="1"/>
+      <w:numFmt w:val="bullet"/>
+      <w:lvlText w:val=""/>
+      <w:lvlJc w:val="left"/>
+      <w:pPr>
+        <w:ind w:left="2880" w:hanging="360"/>
+      </w:pPr>
+      <w:rPr>
+        <w:rFonts w:ascii="Symbol" w:hAnsi="Symbol" w:hint="default"/>
+      </w:rPr>
+    </w:lvl>
+    <w:lvl w:ilvl="4" w:tplc="340A0003" w:tentative="1">
+      <w:start w:val="1"/>
+      <w:numFmt w:val="bullet"/>
+      <w:lvlText w:val="o"/>
+      <w:lvlJc w:val="left"/>
+      <w:pPr>
+        <w:ind w:left="3600" w:hanging="360"/>
+      </w:pPr>
+      <w:rPr>
+        <w:rFonts w:ascii="Courier New" w:hAnsi="Courier New" w:cs="Courier New" w:hint="default"/>
+      </w:rPr>
+    </w:lvl>
+    <w:lvl w:ilvl="5" w:tplc="340A0005" w:tentative="1">
+      <w:start w:val="1"/>
+      <w:numFmt w:val="bullet"/>
+      <w:lvlText w:val=""/>
+      <w:lvlJc w:val="left"/>
+      <w:pPr>
+        <w:ind w:left="4320" w:hanging="360"/>
+      </w:pPr>
+      <w:rPr>
+        <w:rFonts w:ascii="Wingdings" w:hAnsi="Wingdings" w:hint="default"/>
+      </w:rPr>
+    </w:lvl>
+    <w:lvl w:ilvl="6" w:tplc="340A0001" w:tentative="1">
+      <w:start w:val="1"/>
+      <w:numFmt w:val="bullet"/>
+      <w:lvlText w:val=""/>
+      <w:lvlJc w:val="left"/>
+      <w:pPr>
+        <w:ind w:left="5040" w:hanging="360"/>
+      </w:pPr>
+      <w:rPr>
+        <w:rFonts w:ascii="Symbol" w:hAnsi="Symbol" w:hint="default"/>
+      </w:rPr>
+    </w:lvl>
+    <w:lvl w:ilvl="7" w:tplc="340A0003" w:tentative="1">
+      <w:start w:val="1"/>
+      <w:numFmt w:val="bullet"/>
+      <w:lvlText w:val="o"/>
+      <w:lvlJc w:val="left"/>
+      <w:pPr>
+        <w:ind w:left="5760" w:hanging="360"/>
+      </w:pPr>
+      <w:rPr>
+        <w:rFonts w:ascii="Courier New" w:hAnsi="Courier New" w:cs="Courier New" w:hint="default"/>
+      </w:rPr>
+    </w:lvl>
+    <w:lvl w:ilvl="8" w:tplc="340A0005" w:tentative="1">
+      <w:start w:val="1"/>
+      <w:numFmt w:val="bullet"/>
+      <w:lvlText w:val=""/>
+      <w:lvlJc w:val="left"/>
+      <w:pPr>
+        <w:ind w:left="6480" w:hanging="360"/>
+      </w:pPr>
+      <w:rPr>
+        <w:rFonts w:ascii="Wingdings" w:hAnsi="Wingdings" w:hint="default"/>
+      </w:rPr>
+    </w:lvl>
+  </w:abstractNum>
+  <w:abstractNum w:abstractNumId="5" w15:restartNumberingAfterBreak="0">
     <w:nsid w:val="1A4461D8"/>
     <w:multiLevelType w:val="hybridMultilevel"/>
     <w:tmpl w:val="B4942A46"/>
@@ -4044,7 +3915,7 @@
       </w:rPr>
     </w:lvl>
   </w:abstractNum>
-  <w:abstractNum w:abstractNumId="5" w15:restartNumberingAfterBreak="0">
+  <w:abstractNum w:abstractNumId="6" w15:restartNumberingAfterBreak="0">
     <w:nsid w:val="1AFB32B6"/>
     <w:multiLevelType w:val="hybridMultilevel"/>
     <w:tmpl w:val="E54C11F6"/>
@@ -4157,7 +4028,7 @@
       </w:rPr>
     </w:lvl>
   </w:abstractNum>
-  <w:abstractNum w:abstractNumId="6" w15:restartNumberingAfterBreak="0">
+  <w:abstractNum w:abstractNumId="7" w15:restartNumberingAfterBreak="0">
     <w:nsid w:val="1C6D30C0"/>
     <w:multiLevelType w:val="hybridMultilevel"/>
     <w:tmpl w:val="FA925D52"/>
@@ -4243,7 +4114,7 @@
       </w:pPr>
     </w:lvl>
   </w:abstractNum>
-  <w:abstractNum w:abstractNumId="7" w15:restartNumberingAfterBreak="0">
+  <w:abstractNum w:abstractNumId="8" w15:restartNumberingAfterBreak="0">
     <w:nsid w:val="1D5632A7"/>
     <w:multiLevelType w:val="hybridMultilevel"/>
     <w:tmpl w:val="CF86C4FA"/>
@@ -4356,7 +4227,7 @@
       </w:rPr>
     </w:lvl>
   </w:abstractNum>
-  <w:abstractNum w:abstractNumId="8" w15:restartNumberingAfterBreak="0">
+  <w:abstractNum w:abstractNumId="9" w15:restartNumberingAfterBreak="0">
     <w:nsid w:val="1F8E39F6"/>
     <w:multiLevelType w:val="hybridMultilevel"/>
     <w:tmpl w:val="93D86CDC"/>
@@ -4469,7 +4340,7 @@
       </w:rPr>
     </w:lvl>
   </w:abstractNum>
-  <w:abstractNum w:abstractNumId="9" w15:restartNumberingAfterBreak="0">
+  <w:abstractNum w:abstractNumId="10" w15:restartNumberingAfterBreak="0">
     <w:nsid w:val="349570C2"/>
     <w:multiLevelType w:val="hybridMultilevel"/>
     <w:tmpl w:val="E1A8A63A"/>
@@ -4582,7 +4453,7 @@
       </w:rPr>
     </w:lvl>
   </w:abstractNum>
-  <w:abstractNum w:abstractNumId="10" w15:restartNumberingAfterBreak="0">
+  <w:abstractNum w:abstractNumId="11" w15:restartNumberingAfterBreak="0">
     <w:nsid w:val="378C3CDC"/>
     <w:multiLevelType w:val="hybridMultilevel"/>
     <w:tmpl w:val="19701DDE"/>
@@ -4695,7 +4566,7 @@
       </w:rPr>
     </w:lvl>
   </w:abstractNum>
-  <w:abstractNum w:abstractNumId="11" w15:restartNumberingAfterBreak="0">
+  <w:abstractNum w:abstractNumId="12" w15:restartNumberingAfterBreak="0">
     <w:nsid w:val="37BD05D5"/>
     <w:multiLevelType w:val="hybridMultilevel"/>
     <w:tmpl w:val="EDD8094C"/>
@@ -4808,7 +4679,7 @@
       </w:rPr>
     </w:lvl>
   </w:abstractNum>
-  <w:abstractNum w:abstractNumId="12" w15:restartNumberingAfterBreak="0">
+  <w:abstractNum w:abstractNumId="13" w15:restartNumberingAfterBreak="0">
     <w:nsid w:val="38C63D8E"/>
     <w:multiLevelType w:val="hybridMultilevel"/>
     <w:tmpl w:val="4E3CD776"/>
@@ -4894,7 +4765,7 @@
       </w:pPr>
     </w:lvl>
   </w:abstractNum>
-  <w:abstractNum w:abstractNumId="13" w15:restartNumberingAfterBreak="0">
+  <w:abstractNum w:abstractNumId="14" w15:restartNumberingAfterBreak="0">
     <w:nsid w:val="3B1D00A1"/>
     <w:multiLevelType w:val="hybridMultilevel"/>
     <w:tmpl w:val="856E48DE"/>
@@ -5007,7 +4878,7 @@
       </w:rPr>
     </w:lvl>
   </w:abstractNum>
-  <w:abstractNum w:abstractNumId="14" w15:restartNumberingAfterBreak="0">
+  <w:abstractNum w:abstractNumId="15" w15:restartNumberingAfterBreak="0">
     <w:nsid w:val="3E212857"/>
     <w:multiLevelType w:val="hybridMultilevel"/>
     <w:tmpl w:val="77E4E49C"/>
@@ -5120,7 +4991,7 @@
       </w:rPr>
     </w:lvl>
   </w:abstractNum>
-  <w:abstractNum w:abstractNumId="15" w15:restartNumberingAfterBreak="0">
+  <w:abstractNum w:abstractNumId="16" w15:restartNumberingAfterBreak="0">
     <w:nsid w:val="3FC24736"/>
     <w:multiLevelType w:val="hybridMultilevel"/>
     <w:tmpl w:val="576AE056"/>
@@ -5260,7 +5131,7 @@
       </w:rPr>
     </w:lvl>
   </w:abstractNum>
-  <w:abstractNum w:abstractNumId="16" w15:restartNumberingAfterBreak="0">
+  <w:abstractNum w:abstractNumId="17" w15:restartNumberingAfterBreak="0">
     <w:nsid w:val="4D0C7D1B"/>
     <w:multiLevelType w:val="hybridMultilevel"/>
     <w:tmpl w:val="78F82D66"/>
@@ -5373,7 +5244,7 @@
       </w:rPr>
     </w:lvl>
   </w:abstractNum>
-  <w:abstractNum w:abstractNumId="17" w15:restartNumberingAfterBreak="0">
+  <w:abstractNum w:abstractNumId="18" w15:restartNumberingAfterBreak="0">
     <w:nsid w:val="5ABD45A0"/>
     <w:multiLevelType w:val="hybridMultilevel"/>
     <w:tmpl w:val="153E600A"/>
@@ -5513,7 +5384,7 @@
       </w:rPr>
     </w:lvl>
   </w:abstractNum>
-  <w:abstractNum w:abstractNumId="18" w15:restartNumberingAfterBreak="0">
+  <w:abstractNum w:abstractNumId="19" w15:restartNumberingAfterBreak="0">
     <w:nsid w:val="5E617595"/>
     <w:multiLevelType w:val="hybridMultilevel"/>
     <w:tmpl w:val="3226617E"/>
@@ -5602,7 +5473,7 @@
       </w:pPr>
     </w:lvl>
   </w:abstractNum>
-  <w:abstractNum w:abstractNumId="19" w15:restartNumberingAfterBreak="0">
+  <w:abstractNum w:abstractNumId="20" w15:restartNumberingAfterBreak="0">
     <w:nsid w:val="62AD5E87"/>
     <w:multiLevelType w:val="hybridMultilevel"/>
     <w:tmpl w:val="4A42166A"/>
@@ -5715,7 +5586,120 @@
       </w:rPr>
     </w:lvl>
   </w:abstractNum>
-  <w:abstractNum w:abstractNumId="20" w15:restartNumberingAfterBreak="0">
+  <w:abstractNum w:abstractNumId="21" w15:restartNumberingAfterBreak="0">
+    <w:nsid w:val="63877FDF"/>
+    <w:multiLevelType w:val="hybridMultilevel"/>
+    <w:tmpl w:val="DE4E1268"/>
+    <w:lvl w:ilvl="0" w:tplc="340A000D">
+      <w:start w:val="1"/>
+      <w:numFmt w:val="bullet"/>
+      <w:lvlText w:val=""/>
+      <w:lvlJc w:val="left"/>
+      <w:pPr>
+        <w:ind w:left="720" w:hanging="360"/>
+      </w:pPr>
+      <w:rPr>
+        <w:rFonts w:ascii="Wingdings" w:hAnsi="Wingdings" w:hint="default"/>
+      </w:rPr>
+    </w:lvl>
+    <w:lvl w:ilvl="1" w:tplc="340A0003" w:tentative="1">
+      <w:start w:val="1"/>
+      <w:numFmt w:val="bullet"/>
+      <w:lvlText w:val="o"/>
+      <w:lvlJc w:val="left"/>
+      <w:pPr>
+        <w:ind w:left="1440" w:hanging="360"/>
+      </w:pPr>
+      <w:rPr>
+        <w:rFonts w:ascii="Courier New" w:hAnsi="Courier New" w:cs="Courier New" w:hint="default"/>
+      </w:rPr>
+    </w:lvl>
+    <w:lvl w:ilvl="2" w:tplc="340A0005" w:tentative="1">
+      <w:start w:val="1"/>
+      <w:numFmt w:val="bullet"/>
+      <w:lvlText w:val=""/>
+      <w:lvlJc w:val="left"/>
+      <w:pPr>
+        <w:ind w:left="2160" w:hanging="360"/>
+      </w:pPr>
+      <w:rPr>
+        <w:rFonts w:ascii="Wingdings" w:hAnsi="Wingdings" w:hint="default"/>
+      </w:rPr>
+    </w:lvl>
+    <w:lvl w:ilvl="3" w:tplc="340A0001" w:tentative="1">
+      <w:start w:val="1"/>
+      <w:numFmt w:val="bullet"/>
+      <w:lvlText w:val=""/>
+      <w:lvlJc w:val="left"/>
+      <w:pPr>
+        <w:ind w:left="2880" w:hanging="360"/>
+      </w:pPr>
+      <w:rPr>
+        <w:rFonts w:ascii="Symbol" w:hAnsi="Symbol" w:hint="default"/>
+      </w:rPr>
+    </w:lvl>
+    <w:lvl w:ilvl="4" w:tplc="340A0003" w:tentative="1">
+      <w:start w:val="1"/>
+      <w:numFmt w:val="bullet"/>
+      <w:lvlText w:val="o"/>
+      <w:lvlJc w:val="left"/>
+      <w:pPr>
+        <w:ind w:left="3600" w:hanging="360"/>
+      </w:pPr>
+      <w:rPr>
+        <w:rFonts w:ascii="Courier New" w:hAnsi="Courier New" w:cs="Courier New" w:hint="default"/>
+      </w:rPr>
+    </w:lvl>
+    <w:lvl w:ilvl="5" w:tplc="340A0005" w:tentative="1">
+      <w:start w:val="1"/>
+      <w:numFmt w:val="bullet"/>
+      <w:lvlText w:val=""/>
+      <w:lvlJc w:val="left"/>
+      <w:pPr>
+        <w:ind w:left="4320" w:hanging="360"/>
+      </w:pPr>
+      <w:rPr>
+        <w:rFonts w:ascii="Wingdings" w:hAnsi="Wingdings" w:hint="default"/>
+      </w:rPr>
+    </w:lvl>
+    <w:lvl w:ilvl="6" w:tplc="340A0001" w:tentative="1">
+      <w:start w:val="1"/>
+      <w:numFmt w:val="bullet"/>
+      <w:lvlText w:val=""/>
+      <w:lvlJc w:val="left"/>
+      <w:pPr>
+        <w:ind w:left="5040" w:hanging="360"/>
+      </w:pPr>
+      <w:rPr>
+        <w:rFonts w:ascii="Symbol" w:hAnsi="Symbol" w:hint="default"/>
+      </w:rPr>
+    </w:lvl>
+    <w:lvl w:ilvl="7" w:tplc="340A0003" w:tentative="1">
+      <w:start w:val="1"/>
+      <w:numFmt w:val="bullet"/>
+      <w:lvlText w:val="o"/>
+      <w:lvlJc w:val="left"/>
+      <w:pPr>
+        <w:ind w:left="5760" w:hanging="360"/>
+      </w:pPr>
+      <w:rPr>
+        <w:rFonts w:ascii="Courier New" w:hAnsi="Courier New" w:cs="Courier New" w:hint="default"/>
+      </w:rPr>
+    </w:lvl>
+    <w:lvl w:ilvl="8" w:tplc="340A0005" w:tentative="1">
+      <w:start w:val="1"/>
+      <w:numFmt w:val="bullet"/>
+      <w:lvlText w:val=""/>
+      <w:lvlJc w:val="left"/>
+      <w:pPr>
+        <w:ind w:left="6480" w:hanging="360"/>
+      </w:pPr>
+      <w:rPr>
+        <w:rFonts w:ascii="Wingdings" w:hAnsi="Wingdings" w:hint="default"/>
+      </w:rPr>
+    </w:lvl>
+  </w:abstractNum>
+  <w:abstractNum w:abstractNumId="22" w15:restartNumberingAfterBreak="0">
     <w:nsid w:val="6DF80F8A"/>
     <w:multiLevelType w:val="hybridMultilevel"/>
     <w:tmpl w:val="89B2F56E"/>
@@ -5855,7 +5839,7 @@
       </w:rPr>
     </w:lvl>
   </w:abstractNum>
-  <w:abstractNum w:abstractNumId="21" w15:restartNumberingAfterBreak="0">
+  <w:abstractNum w:abstractNumId="23" w15:restartNumberingAfterBreak="0">
     <w:nsid w:val="6EBC723A"/>
     <w:multiLevelType w:val="hybridMultilevel"/>
     <w:tmpl w:val="9A9E17F8"/>
@@ -5968,7 +5952,7 @@
       </w:rPr>
     </w:lvl>
   </w:abstractNum>
-  <w:abstractNum w:abstractNumId="22" w15:restartNumberingAfterBreak="0">
+  <w:abstractNum w:abstractNumId="24" w15:restartNumberingAfterBreak="0">
     <w:nsid w:val="74D60F09"/>
     <w:multiLevelType w:val="hybridMultilevel"/>
     <w:tmpl w:val="DF6A70F8"/>
@@ -6080,7 +6064,7 @@
       </w:rPr>
     </w:lvl>
   </w:abstractNum>
-  <w:abstractNum w:abstractNumId="23" w15:restartNumberingAfterBreak="0">
+  <w:abstractNum w:abstractNumId="25" w15:restartNumberingAfterBreak="0">
     <w:nsid w:val="7DD65864"/>
     <w:multiLevelType w:val="hybridMultilevel"/>
     <w:tmpl w:val="9D540736"/>
@@ -6194,82 +6178,88 @@
     </w:lvl>
   </w:abstractNum>
   <w:num w:numId="1" w16cid:durableId="1320111651">
-    <w:abstractNumId w:val="20"/>
+    <w:abstractNumId w:val="22"/>
   </w:num>
   <w:num w:numId="2" w16cid:durableId="1672370725">
-    <w:abstractNumId w:val="20"/>
+    <w:abstractNumId w:val="22"/>
   </w:num>
   <w:num w:numId="3" w16cid:durableId="2131894189">
-    <w:abstractNumId w:val="9"/>
+    <w:abstractNumId w:val="10"/>
   </w:num>
   <w:num w:numId="4" w16cid:durableId="1619946870">
-    <w:abstractNumId w:val="17"/>
+    <w:abstractNumId w:val="18"/>
   </w:num>
   <w:num w:numId="5" w16cid:durableId="328139200">
-    <w:abstractNumId w:val="12"/>
+    <w:abstractNumId w:val="13"/>
   </w:num>
   <w:num w:numId="6" w16cid:durableId="1661546244">
     <w:abstractNumId w:val="3"/>
   </w:num>
   <w:num w:numId="7" w16cid:durableId="1685325554">
-    <w:abstractNumId w:val="23"/>
+    <w:abstractNumId w:val="25"/>
   </w:num>
   <w:num w:numId="8" w16cid:durableId="599216985">
-    <w:abstractNumId w:val="15"/>
+    <w:abstractNumId w:val="16"/>
   </w:num>
   <w:num w:numId="9" w16cid:durableId="1039401838">
     <w:abstractNumId w:val="0"/>
   </w:num>
   <w:num w:numId="10" w16cid:durableId="860165282">
-    <w:abstractNumId w:val="6"/>
+    <w:abstractNumId w:val="7"/>
   </w:num>
   <w:num w:numId="11" w16cid:durableId="755056909">
-    <w:abstractNumId w:val="13"/>
+    <w:abstractNumId w:val="14"/>
   </w:num>
   <w:num w:numId="12" w16cid:durableId="1209950841">
     <w:abstractNumId w:val="2"/>
   </w:num>
   <w:num w:numId="13" w16cid:durableId="2085683464">
+    <w:abstractNumId w:val="16"/>
+  </w:num>
+  <w:num w:numId="14" w16cid:durableId="995567319">
     <w:abstractNumId w:val="15"/>
   </w:num>
-  <w:num w:numId="14" w16cid:durableId="995567319">
-    <w:abstractNumId w:val="14"/>
-  </w:num>
   <w:num w:numId="15" w16cid:durableId="1151754775">
-    <w:abstractNumId w:val="22"/>
+    <w:abstractNumId w:val="24"/>
   </w:num>
   <w:num w:numId="16" w16cid:durableId="1666129922">
-    <w:abstractNumId w:val="4"/>
+    <w:abstractNumId w:val="5"/>
   </w:num>
   <w:num w:numId="17" w16cid:durableId="364448402">
-    <w:abstractNumId w:val="7"/>
+    <w:abstractNumId w:val="8"/>
   </w:num>
   <w:num w:numId="18" w16cid:durableId="1132674995">
-    <w:abstractNumId w:val="8"/>
+    <w:abstractNumId w:val="9"/>
   </w:num>
   <w:num w:numId="19" w16cid:durableId="159081664">
-    <w:abstractNumId w:val="16"/>
+    <w:abstractNumId w:val="17"/>
   </w:num>
   <w:num w:numId="20" w16cid:durableId="1916016758">
-    <w:abstractNumId w:val="11"/>
+    <w:abstractNumId w:val="12"/>
   </w:num>
   <w:num w:numId="21" w16cid:durableId="550072806">
     <w:abstractNumId w:val="1"/>
   </w:num>
   <w:num w:numId="22" w16cid:durableId="1640770284">
-    <w:abstractNumId w:val="10"/>
+    <w:abstractNumId w:val="11"/>
   </w:num>
   <w:num w:numId="23" w16cid:durableId="1281492259">
+    <w:abstractNumId w:val="23"/>
+  </w:num>
+  <w:num w:numId="24" w16cid:durableId="1044020007">
+    <w:abstractNumId w:val="20"/>
+  </w:num>
+  <w:num w:numId="25" w16cid:durableId="1528519230">
+    <w:abstractNumId w:val="6"/>
+  </w:num>
+  <w:num w:numId="26" w16cid:durableId="1477336491">
+    <w:abstractNumId w:val="19"/>
+  </w:num>
+  <w:num w:numId="27" w16cid:durableId="732193046">
     <w:abstractNumId w:val="21"/>
   </w:num>
-  <w:num w:numId="24" w16cid:durableId="1044020007">
-    <w:abstractNumId w:val="19"/>
-  </w:num>
-  <w:num w:numId="25" w16cid:durableId="1528519230">
-    <w:abstractNumId w:val="5"/>
-  </w:num>
-  <w:num w:numId="26" w16cid:durableId="1477336491">
-    <w:abstractNumId w:val="18"/>
+  <w:num w:numId="28" w16cid:durableId="839079818">
+    <w:abstractNumId w:val="4"/>
   </w:num>
 </w:numbering>
 </file>
@@ -7436,16 +7426,15 @@
 </file>
 
 <file path=customXml/item1.xml><?xml version="1.0" encoding="utf-8"?>
-<p:properties xmlns:p="http://schemas.microsoft.com/office/2006/metadata/properties" xmlns:xsi="http://www.w3.org/2001/XMLSchema-instance" xmlns:pc="http://schemas.microsoft.com/office/infopath/2007/PartnerControls">
-  <documentManagement/>
-</p:properties>
+<?mso-contentType ?>
+<FormTemplates xmlns="http://schemas.microsoft.com/sharepoint/v3/contenttype/forms">
+  <Display>DocumentLibraryForm</Display>
+  <Edit>DocumentLibraryForm</Edit>
+  <New>DocumentLibraryForm</New>
+</FormTemplates>
 </file>
 
 <file path=customXml/item2.xml><?xml version="1.0" encoding="utf-8"?>
-<b:Sources xmlns:b="http://schemas.openxmlformats.org/officeDocument/2006/bibliography" xmlns="http://schemas.openxmlformats.org/officeDocument/2006/bibliography" SelectedStyle="\APA.XSL" StyleName="APA"/>
-</file>
-
-<file path=customXml/item3.xml><?xml version="1.0" encoding="utf-8"?>
 <ct:contentTypeSchema xmlns:ct="http://schemas.microsoft.com/office/2006/metadata/contentType" xmlns:ma="http://schemas.microsoft.com/office/2006/metadata/properties/metaAttributes" ct:_="" ma:_="" ma:contentTypeName="Documento" ma:contentTypeID="0x010100CB42A0BCE7660442BC5339B8A63239B2" ma:contentTypeVersion="4" ma:contentTypeDescription="Crear nuevo documento." ma:contentTypeScope="" ma:versionID="52feebcc9927a31d775da35c7f46feab">
   <xsd:schema xmlns:xsd="http://www.w3.org/2001/XMLSchema" xmlns:xs="http://www.w3.org/2001/XMLSchema" xmlns:p="http://schemas.microsoft.com/office/2006/metadata/properties" xmlns:ns2="af5c027b-0f6e-48c8-b667-a096c94c103b" targetNamespace="http://schemas.microsoft.com/office/2006/metadata/properties" ma:root="true" ma:fieldsID="e883702205974ed310b27c7ec6da70cb" ns2:_="">
     <xsd:import namespace="af5c027b-0f6e-48c8-b667-a096c94c103b"/>
@@ -7589,33 +7578,25 @@
 </ct:contentTypeSchema>
 </file>
 
+<file path=customXml/item3.xml><?xml version="1.0" encoding="utf-8"?>
+<b:Sources xmlns:b="http://schemas.openxmlformats.org/officeDocument/2006/bibliography" xmlns="http://schemas.openxmlformats.org/officeDocument/2006/bibliography" SelectedStyle="\APA.XSL" StyleName="APA"/>
+</file>
+
 <file path=customXml/item4.xml><?xml version="1.0" encoding="utf-8"?>
-<?mso-contentType ?>
-<FormTemplates xmlns="http://schemas.microsoft.com/sharepoint/v3/contenttype/forms">
-  <Display>DocumentLibraryForm</Display>
-  <Edit>DocumentLibraryForm</Edit>
-  <New>DocumentLibraryForm</New>
-</FormTemplates>
+<p:properties xmlns:p="http://schemas.microsoft.com/office/2006/metadata/properties" xmlns:xsi="http://www.w3.org/2001/XMLSchema-instance" xmlns:pc="http://schemas.microsoft.com/office/infopath/2007/PartnerControls">
+  <documentManagement/>
+</p:properties>
 </file>
 
 <file path=customXml/itemProps1.xml><?xml version="1.0" encoding="utf-8"?>
-<ds:datastoreItem xmlns:ds="http://schemas.openxmlformats.org/officeDocument/2006/customXml" ds:itemID="{5683B5AB-D269-4F31-975C-0B1B92F28BDE}">
+<ds:datastoreItem xmlns:ds="http://schemas.openxmlformats.org/officeDocument/2006/customXml" ds:itemID="{C3DA7B02-9E4D-47FB-91E6-C32D15DC7B30}">
   <ds:schemaRefs>
-    <ds:schemaRef ds:uri="http://schemas.microsoft.com/office/2006/metadata/properties"/>
-    <ds:schemaRef ds:uri="http://schemas.microsoft.com/office/infopath/2007/PartnerControls"/>
+    <ds:schemaRef ds:uri="http://schemas.microsoft.com/sharepoint/v3/contenttype/forms"/>
   </ds:schemaRefs>
 </ds:datastoreItem>
 </file>
 
 <file path=customXml/itemProps2.xml><?xml version="1.0" encoding="utf-8"?>
-<ds:datastoreItem xmlns:ds="http://schemas.openxmlformats.org/officeDocument/2006/customXml" ds:itemID="{67BCABEC-37DB-4FFC-AEFE-4963D8B749CE}">
-  <ds:schemaRefs>
-    <ds:schemaRef ds:uri="http://schemas.openxmlformats.org/officeDocument/2006/bibliography"/>
-  </ds:schemaRefs>
-</ds:datastoreItem>
-</file>
-
-<file path=customXml/itemProps3.xml><?xml version="1.0" encoding="utf-8"?>
 <ds:datastoreItem xmlns:ds="http://schemas.openxmlformats.org/officeDocument/2006/customXml" ds:itemID="{AD9003BA-D0B1-4E96-A78B-297F64C21726}">
   <ds:schemaRefs>
     <ds:schemaRef ds:uri="http://schemas.microsoft.com/office/2006/metadata/contentType"/>
@@ -7633,10 +7614,19 @@
 </ds:datastoreItem>
 </file>
 
+<file path=customXml/itemProps3.xml><?xml version="1.0" encoding="utf-8"?>
+<ds:datastoreItem xmlns:ds="http://schemas.openxmlformats.org/officeDocument/2006/customXml" ds:itemID="{67BCABEC-37DB-4FFC-AEFE-4963D8B749CE}">
+  <ds:schemaRefs>
+    <ds:schemaRef ds:uri="http://schemas.openxmlformats.org/officeDocument/2006/bibliography"/>
+  </ds:schemaRefs>
+</ds:datastoreItem>
+</file>
+
 <file path=customXml/itemProps4.xml><?xml version="1.0" encoding="utf-8"?>
-<ds:datastoreItem xmlns:ds="http://schemas.openxmlformats.org/officeDocument/2006/customXml" ds:itemID="{C3DA7B02-9E4D-47FB-91E6-C32D15DC7B30}">
+<ds:datastoreItem xmlns:ds="http://schemas.openxmlformats.org/officeDocument/2006/customXml" ds:itemID="{5683B5AB-D269-4F31-975C-0B1B92F28BDE}">
   <ds:schemaRefs>
-    <ds:schemaRef ds:uri="http://schemas.microsoft.com/sharepoint/v3/contenttype/forms"/>
+    <ds:schemaRef ds:uri="http://schemas.microsoft.com/office/2006/metadata/properties"/>
+    <ds:schemaRef ds:uri="http://schemas.microsoft.com/office/infopath/2007/PartnerControls"/>
   </ds:schemaRefs>
 </ds:datastoreItem>
 </file>
</xml_diff>